<commit_message>
update readme and other formats
</commit_message>
<xml_diff>
--- a/index.docx
+++ b/index.docx
@@ -41,12 +41,37 @@
         <w:pStyle w:val="FirstParagraph"/>
       </w:pPr>
       <w:r>
+        <w:t xml:space="preserve">This template is intended for the</w:t>
+      </w:r>
+      <w:r>
+        <w:t xml:space="preserve"> </w:t>
+      </w:r>
+      <w:hyperlink r:id="rId20">
+        <w:r>
+          <w:rPr>
+            <w:rStyle w:val="Hyperlink"/>
+          </w:rPr>
+          <w:t xml:space="preserve">experimental track</w:t>
+        </w:r>
+      </w:hyperlink>
+      <w:r>
+        <w:t xml:space="preserve"> </w:t>
+      </w:r>
+      <w:r>
+        <w:t xml:space="preserve">at JoVI.</w:t>
+      </w:r>
+    </w:p>
+    <w:p>
+      <w:pPr>
+        <w:pStyle w:val="BodyText"/>
+      </w:pPr>
+      <w:r>
         <w:t xml:space="preserve">This template describes how to set up the</w:t>
       </w:r>
       <w:r>
         <w:t xml:space="preserve"> </w:t>
       </w:r>
-      <w:hyperlink r:id="rId20">
+      <w:hyperlink r:id="rId21">
         <w:r>
           <w:rPr>
             <w:rStyle w:val="Hyperlink"/>
@@ -64,7 +89,7 @@
         <w:t xml:space="preserve"> </w:t>
       </w:r>
       <w:r>
-        <w:t xml:space="preserve">content that must be included in every JoVI article (such as the structured</w:t>
+        <w:t xml:space="preserve">content that should be included in every JoVI article (such as the structured</w:t>
       </w:r>
       <w:r>
         <w:t xml:space="preserve"> </w:t>
@@ -89,7 +114,7 @@
       <w:r>
         <w:t xml:space="preserve"> </w:t>
       </w:r>
-      <w:hyperlink r:id="rId20">
+      <w:hyperlink r:id="rId21">
         <w:r>
           <w:rPr>
             <w:rStyle w:val="Hyperlink"/>
@@ -127,13 +152,562 @@
         <w:t xml:space="preserve">section below.</w:t>
       </w:r>
     </w:p>
-    <w:bookmarkStart w:id="35" w:name="abstract"/>
+    <w:tbl>
+      <w:tblPr>
+        <w:tblStyle w:val="Table"/>
+        <w:tblLook w:firstRow="0" w:lastRow="0" w:firstColumn="0" w:lastColumn="0" w:noHBand="0" w:noVBand="0" w:val="0000"/>
+        <w:tblBorders>
+          <w:left w:val="single" w:sz="24" w:space="0" w:color="0758E5"/>
+        </w:tblBorders>
+        <w:tblCellMar>
+          <w:left w:w="0" w:type="dxa"/>
+          <w:right w:w="0" w:type="dxa"/>
+        </w:tblCellMar>
+        <w:tblInd w:w="164" w:type="dxa"/>
+      </w:tblPr>
+      <w:tr>
+        <w:trPr>
+          <w:cantSplit/>
+        </w:trPr>
+        <w:tc>
+          <w:tcPr>
+            <w:tcMar>
+              <w:left w:w="144" w:type="dxa"/>
+            </w:tcMar>
+          </w:tcPr>
+          <w:p>
+            <w:pPr>
+              <w:pStyle w:val="BodyText"/>
+            </w:pPr>
+            <w:pPr>
+              <w:spacing w:before="16" w:after="64"/>
+            </w:pPr>
+            <w:r>
+              <w:rPr>
+                <w:bCs/>
+                <w:b/>
+              </w:rPr>
+              <w:t xml:space="preserve">Abstract</w:t>
+            </w:r>
+          </w:p>
+          <w:p>
+            <w:pPr>
+              <w:pStyle w:val="BodyText"/>
+            </w:pPr>
+            <w:pPr>
+              <w:spacing w:before="16"/>
+            </w:pPr>
+            <w:r>
+              <w:t xml:space="preserve">We highly recommend all JoVI articles use a structured abstract. Structured abstracts provide a succinct overview of an article using a common set of sections. Which sections are used depends on the type of research and its goals. For example, articles with empirical methods should have a data collection section, while articles that do not analyze data to support a conclusion do not need such a section.</w:t>
+            </w:r>
+          </w:p>
+          <w:p>
+            <w:pPr>
+              <w:pStyle w:val="BodyText"/>
+            </w:pPr>
+            <w:r>
+              <w:t xml:space="preserve">Your paper may fall into multiple types of work. We provide some example sections you may want to include in your structured abstract below, depending on the type of work. You can use the example sections to fill in the subsections that apply to your paper, then delete these first two paragraphs and the subsections that do not apply to your paper. Please add, merge, rename, or re-order sections if you feel that would improve clarity. We have some (partial) examples of structured abstracts</w:t>
+            </w:r>
+            <w:r>
+              <w:t xml:space="preserve"> </w:t>
+            </w:r>
+            <w:hyperlink r:id="rId22">
+              <w:r>
+                <w:rPr>
+                  <w:rStyle w:val="Hyperlink"/>
+                </w:rPr>
+                <w:t xml:space="preserve">here</w:t>
+              </w:r>
+            </w:hyperlink>
+            <w:r>
+              <w:t xml:space="preserve">.</w:t>
+            </w:r>
+          </w:p>
+          <w:bookmarkStart w:id="23" w:name="introduction"/>
+          <w:p>
+            <w:pPr>
+              <w:pStyle w:val="Heading6"/>
+            </w:pPr>
+            <w:r>
+              <w:t xml:space="preserve">Introduction</w:t>
+            </w:r>
+          </w:p>
+          <w:p>
+            <w:pPr>
+              <w:pStyle w:val="FirstParagraph"/>
+            </w:pPr>
+            <w:r>
+              <w:t xml:space="preserve">The research question and a succinct motivation for answering it.</w:t>
+            </w:r>
+          </w:p>
+          <w:bookmarkEnd w:id="23"/>
+          <w:bookmarkStart w:id="24" w:name="theorymodel"/>
+          <w:p>
+            <w:pPr>
+              <w:pStyle w:val="Heading6"/>
+            </w:pPr>
+            <w:r>
+              <w:t xml:space="preserve">Theory/model</w:t>
+            </w:r>
+          </w:p>
+          <w:p>
+            <w:pPr>
+              <w:pStyle w:val="FirstParagraph"/>
+            </w:pPr>
+            <w:r>
+              <w:rPr>
+                <w:iCs/>
+                <w:i/>
+              </w:rPr>
+              <w:t xml:space="preserve">For theories or models</w:t>
+            </w:r>
+            <w:r>
+              <w:t xml:space="preserve">:</w:t>
+            </w:r>
+            <w:r>
+              <w:t xml:space="preserve"> </w:t>
+            </w:r>
+            <w:r>
+              <w:t xml:space="preserve">A description of the theory or model, its key organizing principle, or</w:t>
+            </w:r>
+            <w:r>
+              <w:t xml:space="preserve"> </w:t>
+            </w:r>
+            <w:r>
+              <w:t xml:space="preserve">new insights that might be gained from it</w:t>
+            </w:r>
+          </w:p>
+          <w:bookmarkEnd w:id="24"/>
+          <w:bookmarkStart w:id="25" w:name="data-collection-or-source"/>
+          <w:p>
+            <w:pPr>
+              <w:pStyle w:val="Heading6"/>
+            </w:pPr>
+            <w:r>
+              <w:t xml:space="preserve">Data Collection or Source</w:t>
+            </w:r>
+          </w:p>
+          <w:p>
+            <w:pPr>
+              <w:pStyle w:val="FirstParagraph"/>
+            </w:pPr>
+            <w:r>
+              <w:rPr>
+                <w:iCs/>
+                <w:i/>
+              </w:rPr>
+              <w:t xml:space="preserve">For empirical research, reanalysis, or meta-analysis</w:t>
+            </w:r>
+            <w:r>
+              <w:t xml:space="preserve">:</w:t>
+            </w:r>
+            <w:r>
+              <w:t xml:space="preserve"> </w:t>
+            </w:r>
+            <w:r>
+              <w:t xml:space="preserve">An overview of experiment and/or data collection procedures. Mention if the collection was prespecified (via preregistration) or exploratory. For reanalyses or meta-analyses, citations of the original sources are sufficient. This section does not apply to articles that only use datasets for demonstrations.</w:t>
+            </w:r>
+          </w:p>
+          <w:bookmarkEnd w:id="25"/>
+          <w:bookmarkStart w:id="26" w:name="data-analysis"/>
+          <w:p>
+            <w:pPr>
+              <w:pStyle w:val="Heading6"/>
+            </w:pPr>
+            <w:r>
+              <w:t xml:space="preserve">Data Analysis</w:t>
+            </w:r>
+          </w:p>
+          <w:p>
+            <w:pPr>
+              <w:pStyle w:val="FirstParagraph"/>
+            </w:pPr>
+            <w:r>
+              <w:rPr>
+                <w:iCs/>
+                <w:i/>
+              </w:rPr>
+              <w:t xml:space="preserve">For empirical research, reanalysis, or meta-analysis</w:t>
+            </w:r>
+            <w:r>
+              <w:t xml:space="preserve">:</w:t>
+            </w:r>
+            <w:r>
+              <w:t xml:space="preserve"> </w:t>
+            </w:r>
+            <w:r>
+              <w:t xml:space="preserve">An overview of analysis approaches used as evidence for conclusions. This section does not apply to articles that only use datasets for demonstrations.</w:t>
+            </w:r>
+          </w:p>
+          <w:bookmarkEnd w:id="26"/>
+          <w:bookmarkStart w:id="27" w:name="analysis-results"/>
+          <w:p>
+            <w:pPr>
+              <w:pStyle w:val="Heading6"/>
+            </w:pPr>
+            <w:r>
+              <w:t xml:space="preserve">Analysis Results</w:t>
+            </w:r>
+          </w:p>
+          <w:p>
+            <w:pPr>
+              <w:pStyle w:val="FirstParagraph"/>
+            </w:pPr>
+            <w:r>
+              <w:rPr>
+                <w:iCs/>
+                <w:i/>
+              </w:rPr>
+              <w:t xml:space="preserve">For empirical research, reanalysis, or meta-analysis</w:t>
+            </w:r>
+            <w:r>
+              <w:t xml:space="preserve">:</w:t>
+            </w:r>
+            <w:r>
+              <w:t xml:space="preserve"> </w:t>
+            </w:r>
+            <w:r>
+              <w:t xml:space="preserve">A summary of the analysis findings</w:t>
+            </w:r>
+          </w:p>
+          <w:bookmarkEnd w:id="27"/>
+          <w:bookmarkStart w:id="28" w:name="implementation"/>
+          <w:p>
+            <w:pPr>
+              <w:pStyle w:val="Heading6"/>
+            </w:pPr>
+            <w:r>
+              <w:t xml:space="preserve">Implementation</w:t>
+            </w:r>
+          </w:p>
+          <w:p>
+            <w:pPr>
+              <w:pStyle w:val="FirstParagraph"/>
+            </w:pPr>
+            <w:r>
+              <w:rPr>
+                <w:iCs/>
+                <w:i/>
+              </w:rPr>
+              <w:t xml:space="preserve">For systems or techniques</w:t>
+            </w:r>
+            <w:r>
+              <w:t xml:space="preserve">:</w:t>
+            </w:r>
+            <w:r>
+              <w:t xml:space="preserve"> </w:t>
+            </w:r>
+            <w:r>
+              <w:t xml:space="preserve">How was the application or system implemented?</w:t>
+            </w:r>
+          </w:p>
+          <w:bookmarkEnd w:id="28"/>
+          <w:bookmarkStart w:id="29" w:name="demonstration"/>
+          <w:p>
+            <w:pPr>
+              <w:pStyle w:val="Heading6"/>
+            </w:pPr>
+            <w:r>
+              <w:t xml:space="preserve">Demonstration</w:t>
+            </w:r>
+          </w:p>
+          <w:p>
+            <w:pPr>
+              <w:pStyle w:val="FirstParagraph"/>
+            </w:pPr>
+            <w:r>
+              <w:rPr>
+                <w:iCs/>
+                <w:i/>
+              </w:rPr>
+              <w:t xml:space="preserve">For systems or techniques</w:t>
+            </w:r>
+            <w:r>
+              <w:t xml:space="preserve">:</w:t>
+            </w:r>
+            <w:r>
+              <w:t xml:space="preserve"> </w:t>
+            </w:r>
+            <w:r>
+              <w:t xml:space="preserve">A description of any demonstrations or functionality that exemplify the utility</w:t>
+            </w:r>
+            <w:r>
+              <w:t xml:space="preserve"> </w:t>
+            </w:r>
+            <w:r>
+              <w:t xml:space="preserve">of the system</w:t>
+            </w:r>
+          </w:p>
+          <w:bookmarkEnd w:id="29"/>
+          <w:bookmarkStart w:id="30" w:name="conclusion"/>
+          <w:p>
+            <w:pPr>
+              <w:pStyle w:val="Heading6"/>
+            </w:pPr>
+            <w:r>
+              <w:t xml:space="preserve">Conclusion</w:t>
+            </w:r>
+          </w:p>
+          <w:p>
+            <w:pPr>
+              <w:pStyle w:val="FirstParagraph"/>
+            </w:pPr>
+            <w:r>
+              <w:t xml:space="preserve">An interpretation of results, lessons learned, etc. in the context of the research question and its implications.</w:t>
+            </w:r>
+            <w:r>
+              <w:t xml:space="preserve"> </w:t>
+            </w:r>
+            <w:r>
+              <w:rPr>
+                <w:iCs/>
+                <w:i/>
+              </w:rPr>
+              <w:t xml:space="preserve">Avoid overgeneralizing</w:t>
+            </w:r>
+            <w:r>
+              <w:t xml:space="preserve">, and</w:t>
+            </w:r>
+            <w:r>
+              <w:t xml:space="preserve"> </w:t>
+            </w:r>
+            <w:r>
+              <w:rPr>
+                <w:iCs/>
+                <w:i/>
+              </w:rPr>
+              <w:t xml:space="preserve">avoid broad behavioral claims without strong evidence.</w:t>
+            </w:r>
+          </w:p>
+          <w:bookmarkEnd w:id="30"/>
+          <w:bookmarkStart w:id="31" w:name="materials"/>
+          <w:p>
+            <w:pPr>
+              <w:pStyle w:val="Heading6"/>
+            </w:pPr>
+            <w:r>
+              <w:t xml:space="preserve">Materials</w:t>
+            </w:r>
+          </w:p>
+          <w:p>
+            <w:pPr>
+              <w:pStyle w:val="FirstParagraph"/>
+            </w:pPr>
+            <w:pPr>
+              <w:spacing w:after="16"/>
+            </w:pPr>
+            <w:r>
+              <w:t xml:space="preserve">Link to repositories containing raw data, open source code or (pre-)registration number/links.</w:t>
+            </w:r>
+          </w:p>
+        </w:tc>
+      </w:tr>
+    </w:tbl>
+    <w:bookmarkEnd w:id="31"/>
+    <w:tbl>
+      <w:tblPr>
+        <w:tblStyle w:val="Table"/>
+        <w:tblLook w:firstRow="0" w:lastRow="0" w:firstColumn="0" w:lastColumn="0" w:noHBand="0" w:noVBand="0" w:val="0000"/>
+        <w:tblBorders>
+          <w:left w:val="single" w:sz="24" w:space="0" w:color="0758E5"/>
+        </w:tblBorders>
+        <w:tblCellMar>
+          <w:left w:w="0" w:type="dxa"/>
+          <w:right w:w="0" w:type="dxa"/>
+        </w:tblCellMar>
+        <w:tblInd w:w="164" w:type="dxa"/>
+      </w:tblPr>
+      <w:tr>
+        <w:trPr>
+          <w:cantSplit/>
+        </w:trPr>
+        <w:tc>
+          <w:tcPr>
+            <w:tcMar>
+              <w:left w:w="144" w:type="dxa"/>
+            </w:tcMar>
+          </w:tcPr>
+          <w:p>
+            <w:pPr>
+              <w:pStyle w:val="BodyText"/>
+            </w:pPr>
+            <w:pPr>
+              <w:spacing w:before="16" w:after="64"/>
+            </w:pPr>
+            <w:r>
+              <w:rPr>
+                <w:bCs/>
+                <w:b/>
+              </w:rPr>
+              <w:t xml:space="preserve">Materials, Authorship, License, Conflicts</w:t>
+            </w:r>
+          </w:p>
+          <w:p>
+            <w:pPr>
+              <w:pStyle w:val="BodyText"/>
+            </w:pPr>
+            <w:pPr>
+              <w:spacing w:before="16"/>
+            </w:pPr>
+            <w:r>
+              <w:t xml:space="preserve">Fill in the following sections in this infobox per the</w:t>
+            </w:r>
+            <w:r>
+              <w:t xml:space="preserve"> </w:t>
+            </w:r>
+            <w:hyperlink r:id="rId32">
+              <w:r>
+                <w:rPr>
+                  <w:rStyle w:val="Hyperlink"/>
+                </w:rPr>
+                <w:t xml:space="preserve">JoVI Author Guide</w:t>
+              </w:r>
+            </w:hyperlink>
+            <w:r>
+              <w:t xml:space="preserve">, then delete this line.</w:t>
+            </w:r>
+          </w:p>
+          <w:bookmarkStart w:id="34" w:name="research-materials"/>
+          <w:p>
+            <w:pPr>
+              <w:pStyle w:val="Heading6"/>
+            </w:pPr>
+            <w:r>
+              <w:t xml:space="preserve">Research materials</w:t>
+            </w:r>
+          </w:p>
+          <w:p>
+            <w:pPr>
+              <w:pStyle w:val="FirstParagraph"/>
+            </w:pPr>
+            <w:r>
+              <w:t xml:space="preserve">See</w:t>
+            </w:r>
+            <w:r>
+              <w:t xml:space="preserve"> </w:t>
+            </w:r>
+            <w:hyperlink r:id="rId33">
+              <w:r>
+                <w:rPr>
+                  <w:rStyle w:val="Hyperlink"/>
+                </w:rPr>
+                <w:t xml:space="preserve">the corresponding section in the author guide</w:t>
+              </w:r>
+            </w:hyperlink>
+            <w:r>
+              <w:t xml:space="preserve">.</w:t>
+            </w:r>
+          </w:p>
+          <w:bookmarkEnd w:id="34"/>
+          <w:bookmarkStart w:id="36" w:name="authorship"/>
+          <w:p>
+            <w:pPr>
+              <w:pStyle w:val="Heading6"/>
+            </w:pPr>
+            <w:r>
+              <w:t xml:space="preserve">Authorship</w:t>
+            </w:r>
+          </w:p>
+          <w:p>
+            <w:pPr>
+              <w:pStyle w:val="FirstParagraph"/>
+            </w:pPr>
+            <w:r>
+              <w:t xml:space="preserve">See</w:t>
+            </w:r>
+            <w:r>
+              <w:t xml:space="preserve"> </w:t>
+            </w:r>
+            <w:hyperlink r:id="rId35">
+              <w:r>
+                <w:rPr>
+                  <w:rStyle w:val="Hyperlink"/>
+                </w:rPr>
+                <w:t xml:space="preserve">the corresponding section in the author guide</w:t>
+              </w:r>
+            </w:hyperlink>
+            <w:r>
+              <w:t xml:space="preserve">.</w:t>
+            </w:r>
+          </w:p>
+          <w:bookmarkEnd w:id="36"/>
+          <w:bookmarkStart w:id="38" w:name="license"/>
+          <w:p>
+            <w:pPr>
+              <w:pStyle w:val="Heading6"/>
+            </w:pPr>
+            <w:r>
+              <w:t xml:space="preserve">License</w:t>
+            </w:r>
+          </w:p>
+          <w:p>
+            <w:pPr>
+              <w:pStyle w:val="FirstParagraph"/>
+            </w:pPr>
+            <w:r>
+              <w:t xml:space="preserve">See</w:t>
+            </w:r>
+            <w:r>
+              <w:t xml:space="preserve"> </w:t>
+            </w:r>
+            <w:hyperlink r:id="rId37">
+              <w:r>
+                <w:rPr>
+                  <w:rStyle w:val="Hyperlink"/>
+                </w:rPr>
+                <w:t xml:space="preserve">the corresponding section in the author guide</w:t>
+              </w:r>
+            </w:hyperlink>
+            <w:r>
+              <w:t xml:space="preserve">.</w:t>
+            </w:r>
+          </w:p>
+          <w:bookmarkEnd w:id="38"/>
+          <w:bookmarkStart w:id="40" w:name="conflicts-of-interest"/>
+          <w:p>
+            <w:pPr>
+              <w:pStyle w:val="Heading6"/>
+            </w:pPr>
+            <w:r>
+              <w:t xml:space="preserve">Conflicts of interest</w:t>
+            </w:r>
+          </w:p>
+          <w:p>
+            <w:pPr>
+              <w:pStyle w:val="FirstParagraph"/>
+            </w:pPr>
+            <w:pPr>
+              <w:spacing w:after="16"/>
+            </w:pPr>
+            <w:r>
+              <w:t xml:space="preserve">See</w:t>
+            </w:r>
+            <w:r>
+              <w:t xml:space="preserve"> </w:t>
+            </w:r>
+            <w:hyperlink r:id="rId39">
+              <w:r>
+                <w:rPr>
+                  <w:rStyle w:val="Hyperlink"/>
+                </w:rPr>
+                <w:t xml:space="preserve">the corresponding section in the author guide</w:t>
+              </w:r>
+            </w:hyperlink>
+            <w:r>
+              <w:t xml:space="preserve">.</w:t>
+            </w:r>
+          </w:p>
+        </w:tc>
+      </w:tr>
+    </w:tbl>
+    <w:bookmarkEnd w:id="40"/>
+    <w:bookmarkStart w:id="51" w:name="setup"/>
     <w:p>
       <w:pPr>
         <w:pStyle w:val="Heading2"/>
       </w:pPr>
       <w:r>
-        <w:t xml:space="preserve">Abstract</w:t>
+        <w:t xml:space="preserve">1 Setting up and writing a JoVI article</w:t>
       </w:r>
     </w:p>
     <w:p>
@@ -141,314 +715,12 @@
         <w:pStyle w:val="FirstParagraph"/>
       </w:pPr>
       <w:r>
-        <w:t xml:space="preserve">All JoVI articles begin with a structured abstract. Structured abstracts provide a succinct overview of an article using a prespecified set of sections. Which sections are used depends on the type of research and its goals. For example, articles with empirical methods must have a data collection section, while articles that do not analyze data to support a conclusion must not have the section.</w:t>
-      </w:r>
-    </w:p>
-    <w:p>
-      <w:pPr>
-        <w:pStyle w:val="BodyText"/>
-      </w:pPr>
-      <w:r>
-        <w:t xml:space="preserve">Your paper may fall into multiple categories. Use the templates below to fill in</w:t>
-      </w:r>
-      <w:r>
-        <w:t xml:space="preserve"> </w:t>
-      </w:r>
-      <w:r>
-        <w:rPr>
-          <w:bCs/>
-          <w:b/>
-        </w:rPr>
-        <w:t xml:space="preserve">every</w:t>
-      </w:r>
-      <w:r>
-        <w:t xml:space="preserve"> </w:t>
-      </w:r>
-      <w:r>
-        <w:t xml:space="preserve">subsection that applies to your paper type(s), then delete these first two paragraphs and the subsections that do not apply to your paper type(s). See</w:t>
-      </w:r>
-      <w:r>
-        <w:t xml:space="preserve"> </w:t>
-      </w:r>
-      <w:hyperlink r:id="rId21">
-        <w:r>
-          <w:rPr>
-            <w:rStyle w:val="Hyperlink"/>
-          </w:rPr>
-          <w:t xml:space="preserve">structured abstract examples</w:t>
-        </w:r>
-      </w:hyperlink>
-      <w:r>
-        <w:t xml:space="preserve"> </w:t>
-      </w:r>
-      <w:r>
-        <w:t xml:space="preserve">for examples.</w:t>
-      </w:r>
-    </w:p>
-    <w:bookmarkStart w:id="25" w:name="for-all-article-types"/>
-    <w:p>
-      <w:pPr>
-        <w:pStyle w:val="Heading3"/>
-      </w:pPr>
-      <w:r>
-        <w:t xml:space="preserve">For all article types</w:t>
-      </w:r>
-    </w:p>
-    <w:bookmarkStart w:id="22" w:name="introduction"/>
-    <w:p>
-      <w:pPr>
-        <w:pStyle w:val="Heading4"/>
-      </w:pPr>
-      <w:r>
-        <w:t xml:space="preserve">Introduction</w:t>
-      </w:r>
-    </w:p>
-    <w:p>
-      <w:pPr>
-        <w:pStyle w:val="FirstParagraph"/>
-      </w:pPr>
-      <w:r>
-        <w:t xml:space="preserve">The research question and a succinct motivation for answering it.</w:t>
-      </w:r>
-    </w:p>
-    <w:bookmarkEnd w:id="22"/>
-    <w:bookmarkStart w:id="23" w:name="conclusion"/>
-    <w:p>
-      <w:pPr>
-        <w:pStyle w:val="Heading4"/>
-      </w:pPr>
-      <w:r>
-        <w:t xml:space="preserve">Conclusion</w:t>
-      </w:r>
-    </w:p>
-    <w:p>
-      <w:pPr>
-        <w:pStyle w:val="FirstParagraph"/>
-      </w:pPr>
-      <w:r>
-        <w:t xml:space="preserve">An interpretation of results, lessons learned, etc. in the context of the research question and its implications.</w:t>
-      </w:r>
-      <w:r>
-        <w:t xml:space="preserve"> </w:t>
-      </w:r>
-      <w:r>
-        <w:rPr>
-          <w:iCs/>
-          <w:i/>
-        </w:rPr>
-        <w:t xml:space="preserve">Avoid overgeneralizing</w:t>
-      </w:r>
-      <w:r>
-        <w:t xml:space="preserve">, and</w:t>
-      </w:r>
-      <w:r>
-        <w:t xml:space="preserve"> </w:t>
-      </w:r>
-      <w:r>
-        <w:rPr>
-          <w:iCs/>
-          <w:i/>
-        </w:rPr>
-        <w:t xml:space="preserve">avoid broad behavioral claims without strong evidence.</w:t>
-      </w:r>
-    </w:p>
-    <w:bookmarkEnd w:id="23"/>
-    <w:bookmarkStart w:id="24" w:name="materials"/>
-    <w:p>
-      <w:pPr>
-        <w:pStyle w:val="Heading4"/>
-      </w:pPr>
-      <w:r>
-        <w:t xml:space="preserve">Materials</w:t>
-      </w:r>
-    </w:p>
-    <w:p>
-      <w:pPr>
-        <w:pStyle w:val="FirstParagraph"/>
-      </w:pPr>
-      <w:r>
-        <w:t xml:space="preserve">Link to repositories containing raw data, open source code or (pre-)registration number/links.</w:t>
-      </w:r>
-    </w:p>
-    <w:bookmarkEnd w:id="24"/>
-    <w:bookmarkEnd w:id="25"/>
-    <w:bookmarkStart w:id="29" w:name="Xff3de543970317689275f5e81dc330e9721b341"/>
-    <w:p>
-      <w:pPr>
-        <w:pStyle w:val="Heading3"/>
-      </w:pPr>
-      <w:r>
-        <w:t xml:space="preserve">For empirical research, reanalysis, or meta-analysis</w:t>
-      </w:r>
-    </w:p>
-    <w:bookmarkStart w:id="26" w:name="data-collection-or-source"/>
-    <w:p>
-      <w:pPr>
-        <w:pStyle w:val="Heading4"/>
-      </w:pPr>
-      <w:r>
-        <w:t xml:space="preserve">Data Collection or Source</w:t>
-      </w:r>
-    </w:p>
-    <w:p>
-      <w:pPr>
-        <w:pStyle w:val="FirstParagraph"/>
-      </w:pPr>
-      <w:r>
-        <w:t xml:space="preserve">An overview of experiment and/or data collection procedures. Mention if the collection was prespecified (via preregistration) or exploratory. For reanalyses or meta-analyses, citations of the original sources are sufficient. This section does not apply to articles that only use datasets for demonstrations.</w:t>
-      </w:r>
-    </w:p>
-    <w:bookmarkEnd w:id="26"/>
-    <w:bookmarkStart w:id="27" w:name="data-analysis"/>
-    <w:p>
-      <w:pPr>
-        <w:pStyle w:val="Heading4"/>
-      </w:pPr>
-      <w:r>
-        <w:t xml:space="preserve">Data Analysis</w:t>
-      </w:r>
-    </w:p>
-    <w:p>
-      <w:pPr>
-        <w:pStyle w:val="FirstParagraph"/>
-      </w:pPr>
-      <w:r>
-        <w:t xml:space="preserve">An overview of analysis approaches used as evidence for conclusions. This section does not apply to articles that only use datasets for demonstrations.</w:t>
-      </w:r>
-    </w:p>
-    <w:bookmarkEnd w:id="27"/>
-    <w:bookmarkStart w:id="28" w:name="analysis-results"/>
-    <w:p>
-      <w:pPr>
-        <w:pStyle w:val="Heading4"/>
-      </w:pPr>
-      <w:r>
-        <w:t xml:space="preserve">Analysis Results</w:t>
-      </w:r>
-    </w:p>
-    <w:p>
-      <w:pPr>
-        <w:pStyle w:val="FirstParagraph"/>
-      </w:pPr>
-      <w:r>
-        <w:t xml:space="preserve">A summary of the analysis findings</w:t>
-      </w:r>
-    </w:p>
-    <w:bookmarkEnd w:id="28"/>
-    <w:bookmarkEnd w:id="29"/>
-    <w:bookmarkStart w:id="32" w:name="for-systems-or-techniques"/>
-    <w:p>
-      <w:pPr>
-        <w:pStyle w:val="Heading3"/>
-      </w:pPr>
-      <w:r>
-        <w:t xml:space="preserve">For systems or techniques</w:t>
-      </w:r>
-    </w:p>
-    <w:bookmarkStart w:id="30" w:name="implementation"/>
-    <w:p>
-      <w:pPr>
-        <w:pStyle w:val="Heading4"/>
-      </w:pPr>
-      <w:r>
-        <w:t xml:space="preserve">Implementation</w:t>
-      </w:r>
-    </w:p>
-    <w:p>
-      <w:pPr>
-        <w:pStyle w:val="FirstParagraph"/>
-      </w:pPr>
-      <w:r>
-        <w:t xml:space="preserve">How was the application or system implemented?</w:t>
-      </w:r>
-    </w:p>
-    <w:bookmarkEnd w:id="30"/>
-    <w:bookmarkStart w:id="31" w:name="demonstration"/>
-    <w:p>
-      <w:pPr>
-        <w:pStyle w:val="Heading4"/>
-      </w:pPr>
-      <w:r>
-        <w:t xml:space="preserve">Demonstration</w:t>
-      </w:r>
-    </w:p>
-    <w:p>
-      <w:pPr>
-        <w:pStyle w:val="FirstParagraph"/>
-      </w:pPr>
-      <w:r>
-        <w:t xml:space="preserve">A description of any demonstrations or functionality that exemplify the utility</w:t>
-      </w:r>
-      <w:r>
-        <w:t xml:space="preserve"> </w:t>
-      </w:r>
-      <w:r>
-        <w:t xml:space="preserve">of the system</w:t>
-      </w:r>
-    </w:p>
-    <w:bookmarkEnd w:id="31"/>
-    <w:bookmarkEnd w:id="32"/>
-    <w:bookmarkStart w:id="34" w:name="for-theories-or-models"/>
-    <w:p>
-      <w:pPr>
-        <w:pStyle w:val="Heading3"/>
-      </w:pPr>
-      <w:r>
-        <w:t xml:space="preserve">For theories or models</w:t>
-      </w:r>
-    </w:p>
-    <w:bookmarkStart w:id="33" w:name="theorymodel"/>
-    <w:p>
-      <w:pPr>
-        <w:pStyle w:val="Heading4"/>
-      </w:pPr>
-      <w:r>
-        <w:t xml:space="preserve">Theory/model</w:t>
-      </w:r>
-    </w:p>
-    <w:p>
-      <w:pPr>
-        <w:pStyle w:val="FirstParagraph"/>
-      </w:pPr>
-      <w:r>
-        <w:t xml:space="preserve">A description of the theory or model, its key organizing principle, or</w:t>
-      </w:r>
-      <w:r>
-        <w:t xml:space="preserve"> </w:t>
-      </w:r>
-      <w:r>
-        <w:t xml:space="preserve">new insights that might be gained from it</w:t>
-      </w:r>
-    </w:p>
-    <w:bookmarkEnd w:id="33"/>
-    <w:bookmarkEnd w:id="34"/>
-    <w:bookmarkEnd w:id="35"/>
-    <w:bookmarkStart w:id="43" w:name="setup"/>
-    <w:p>
-      <w:pPr>
-        <w:pStyle w:val="Heading2"/>
-      </w:pPr>
-      <w:r>
-        <w:t xml:space="preserve">1</w:t>
-      </w:r>
-      <w:r>
-        <w:t xml:space="preserve"> </w:t>
-      </w:r>
-      <w:r>
-        <w:t xml:space="preserve">Setting up and writing a JoVI article</w:t>
-      </w:r>
-    </w:p>
-    <w:p>
-      <w:pPr>
-        <w:pStyle w:val="FirstParagraph"/>
-      </w:pPr>
-      <w:r>
-        <w:t xml:space="preserve">JoVI articles are written in Quarto, which is a simple markdown-based text format. This template outlines some of the features that are most useful for writing academic articles in Quarto; for more visit</w:t>
-      </w:r>
-      <w:r>
-        <w:t xml:space="preserve"> </w:t>
-      </w:r>
-      <w:hyperlink r:id="rId36">
+        <w:t xml:space="preserve">Articles on the JoVI experimental track are written in Quarto, which is a simple markdown-based text format. This template outlines some of the features that are most useful for writing academic articles in Quarto; for more visit</w:t>
+      </w:r>
+      <w:r>
+        <w:t xml:space="preserve"> </w:t>
+      </w:r>
+      <w:hyperlink r:id="rId41">
         <w:r>
           <w:rPr>
             <w:rStyle w:val="Hyperlink"/>
@@ -470,7 +742,7 @@
       <w:r>
         <w:t xml:space="preserve"> </w:t>
       </w:r>
-      <w:hyperlink r:id="rId37">
+      <w:hyperlink r:id="rId42">
         <w:r>
           <w:rPr>
             <w:rStyle w:val="Hyperlink"/>
@@ -498,7 +770,7 @@
       <w:r>
         <w:t xml:space="preserve"> </w:t>
       </w:r>
-      <w:hyperlink r:id="rId38">
+      <w:hyperlink r:id="rId43">
         <w:r>
           <w:rPr>
             <w:rStyle w:val="Hyperlink"/>
@@ -523,7 +795,7 @@
       <w:r>
         <w:t xml:space="preserve"> </w:t>
       </w:r>
-      <w:hyperlink r:id="rId37">
+      <w:hyperlink r:id="rId42">
         <w:r>
           <w:rPr>
             <w:rStyle w:val="Hyperlink"/>
@@ -638,18 +910,18 @@
           <wp:inline>
             <wp:extent cx="3253562" cy="540133"/>
             <wp:effectExtent b="0" l="0" r="0" t="0"/>
-            <wp:docPr descr="" title="" id="1" name="Picture"/>
+            <wp:docPr descr="" title="" id="45" name="Picture"/>
             <a:graphic>
               <a:graphicData uri="http://schemas.openxmlformats.org/drawingml/2006/picture">
                 <pic:pic>
                   <pic:nvPicPr>
-                    <pic:cNvPr descr="images/rstudio-render-button.png" id="0" name="Picture"/>
+                    <pic:cNvPr descr="images/rstudio-render-button.png" id="46" name="Picture"/>
                     <pic:cNvPicPr>
                       <a:picLocks noChangeArrowheads="1" noChangeAspect="1"/>
                     </pic:cNvPicPr>
                   </pic:nvPicPr>
                   <pic:blipFill>
-                    <a:blip r:embed="rId39"/>
+                    <a:blip r:embed="rId44"/>
                     <a:stretch>
                       <a:fillRect/>
                     </a:stretch>
@@ -696,7 +968,7 @@
       <w:r>
         <w:t xml:space="preserve"> </w:t>
       </w:r>
-      <w:hyperlink r:id="rId40">
+      <w:hyperlink r:id="rId47">
         <w:r>
           <w:rPr>
             <w:rStyle w:val="Hyperlink"/>
@@ -705,57 +977,7 @@
         </w:r>
       </w:hyperlink>
       <w:r>
-        <w:t xml:space="preserve">. In particular, you should install RStudio &gt; version 1.5, which as of this writing requires installing the</w:t>
-      </w:r>
-      <w:r>
-        <w:t xml:space="preserve"> </w:t>
-      </w:r>
-      <w:hyperlink r:id="rId41">
-        <w:r>
-          <w:rPr>
-            <w:rStyle w:val="Hyperlink"/>
-          </w:rPr>
-          <w:t xml:space="preserve">latest</w:t>
-        </w:r>
-        <w:r>
-          <w:rPr>
-            <w:rStyle w:val="Hyperlink"/>
-          </w:rPr>
-          <w:t xml:space="preserve"> </w:t>
-        </w:r>
-        <w:r>
-          <w:rPr>
-            <w:rStyle w:val="Hyperlink"/>
-          </w:rPr>
-          <w:t xml:space="preserve">“</w:t>
-        </w:r>
-        <w:r>
-          <w:rPr>
-            <w:rStyle w:val="Hyperlink"/>
-          </w:rPr>
-          <w:t xml:space="preserve">daily</w:t>
-        </w:r>
-        <w:r>
-          <w:rPr>
-            <w:rStyle w:val="Hyperlink"/>
-          </w:rPr>
-          <w:t xml:space="preserve">”</w:t>
-        </w:r>
-        <w:r>
-          <w:rPr>
-            <w:rStyle w:val="Hyperlink"/>
-          </w:rPr>
-          <w:t xml:space="preserve"> </w:t>
-        </w:r>
-        <w:r>
-          <w:rPr>
-            <w:rStyle w:val="Hyperlink"/>
-          </w:rPr>
-          <w:t xml:space="preserve">version of RStudio</w:t>
-        </w:r>
-      </w:hyperlink>
-      <w:r>
-        <w:t xml:space="preserve">. If you do, you can also enable the visual editor:</w:t>
+        <w:t xml:space="preserve">. In particular, you should install RStudio &gt; version 1.5. If you do, you can also enable the visual editor:</w:t>
       </w:r>
     </w:p>
     <w:p>
@@ -767,18 +989,18 @@
           <wp:inline>
             <wp:extent cx="4716602" cy="2926080"/>
             <wp:effectExtent b="0" l="0" r="0" t="0"/>
-            <wp:docPr descr="" title="" id="1" name="Picture"/>
+            <wp:docPr descr="" title="" id="49" name="Picture"/>
             <a:graphic>
               <a:graphicData uri="http://schemas.openxmlformats.org/drawingml/2006/picture">
                 <pic:pic>
                   <pic:nvPicPr>
-                    <pic:cNvPr descr="images/rstudio-visual-editor.png" id="0" name="Picture"/>
+                    <pic:cNvPr descr="images/rstudio-visual-editor.png" id="50" name="Picture"/>
                     <pic:cNvPicPr>
                       <a:picLocks noChangeArrowheads="1" noChangeAspect="1"/>
                     </pic:cNvPicPr>
                   </pic:nvPicPr>
                   <pic:blipFill>
-                    <a:blip r:embed="rId42"/>
+                    <a:blip r:embed="rId48"/>
                     <a:stretch>
                       <a:fillRect/>
                     </a:stretch>
@@ -805,20 +1027,14 @@
         </w:drawing>
       </w:r>
     </w:p>
-    <w:bookmarkEnd w:id="43"/>
-    <w:bookmarkStart w:id="47" w:name="citations-and-footnotes"/>
+    <w:bookmarkEnd w:id="51"/>
+    <w:bookmarkStart w:id="55" w:name="citations-and-footnotes"/>
     <w:p>
       <w:pPr>
         <w:pStyle w:val="Heading2"/>
       </w:pPr>
       <w:r>
-        <w:t xml:space="preserve">2</w:t>
-      </w:r>
-      <w:r>
-        <w:t xml:space="preserve"> </w:t>
-      </w:r>
-      <w:r>
-        <w:t xml:space="preserve">Citations and footnotes</w:t>
+        <w:t xml:space="preserve">2 Citations and footnotes</w:t>
       </w:r>
     </w:p>
     <w:p>
@@ -838,13 +1054,16 @@
         <w:t xml:space="preserve">[@simkin2002read]</w:t>
       </w:r>
       <w:r>
-        <w:t xml:space="preserve">; e.g. [</w:t>
-      </w:r>
-      <w:r>
-        <w:t xml:space="preserve">Simkin and Roychowdhury (2002)</w:t>
-      </w:r>
-      <w:r>
-        <w:t xml:space="preserve">]. Citations for this paper are kept in</w:t>
+        <w:t xml:space="preserve">, which is rendered as:</w:t>
+      </w:r>
+      <w:r>
+        <w:t xml:space="preserve"> </w:t>
+      </w:r>
+      <w:r>
+        <w:t xml:space="preserve">(Simkin and Roychowdhury 2002)</w:t>
+      </w:r>
+      <w:r>
+        <w:t xml:space="preserve">. You can also format the citation just as the year with</w:t>
       </w:r>
       <w:r>
         <w:t xml:space="preserve"> </w:t>
@@ -853,19 +1072,60 @@
         <w:rPr>
           <w:rStyle w:val="VerbatimChar"/>
         </w:rPr>
+        <w:t xml:space="preserve">[-@simkin2002read]</w:t>
+      </w:r>
+      <w:r>
+        <w:t xml:space="preserve">, though then we recommending including author names in the sentence; e.g. </w:t>
+      </w:r>
+      <w:r>
+        <w:rPr>
+          <w:rStyle w:val="VerbatimChar"/>
+        </w:rPr>
+        <w:t xml:space="preserve">Simkin and Roychowdhury [-@simkin2002read] said blah blah blah</w:t>
+      </w:r>
+      <w:r>
+        <w:t xml:space="preserve">: Simkin and Roychowdhury</w:t>
+      </w:r>
+      <w:r>
+        <w:t xml:space="preserve"> </w:t>
+      </w:r>
+      <w:r>
+        <w:t xml:space="preserve">(2002)</w:t>
+      </w:r>
+      <w:r>
+        <w:t xml:space="preserve"> </w:t>
+      </w:r>
+      <w:r>
+        <w:t xml:space="preserve">said blah blah blah. Citations for this paper are kept in</w:t>
+      </w:r>
+      <w:r>
+        <w:t xml:space="preserve"> </w:t>
+      </w:r>
+      <w:r>
+        <w:rPr>
+          <w:rStyle w:val="VerbatimChar"/>
+        </w:rPr>
         <w:t xml:space="preserve">bibliography.bib</w:t>
       </w:r>
       <w:r>
         <w:t xml:space="preserve"> </w:t>
       </w:r>
       <w:r>
-        <w:t xml:space="preserve">in BibTeX format. You can also insert footnotes.</w:t>
+        <w:t xml:space="preserve">in BibTeX format.</w:t>
+      </w:r>
+    </w:p>
+    <w:p>
+      <w:pPr>
+        <w:pStyle w:val="BodyText"/>
+      </w:pPr>
+      <w:r>
+        <w:t xml:space="preserve">You can also insert footnotes.</w:t>
       </w:r>
       <w:r>
         <w:rPr>
           <w:rStyle w:val="FootnoteReference"/>
         </w:rPr>
-        <w:footnoteReference w:id="44"/>
+        <w:footnoteReference w:id="52"/>
       </w:r>
       <w:r>
         <w:t xml:space="preserve"> </w:t>
@@ -876,7 +1136,7 @@
       <w:r>
         <w:t xml:space="preserve"> </w:t>
       </w:r>
-      <w:hyperlink r:id="rId45">
+      <w:hyperlink r:id="rId53">
         <w:r>
           <w:rPr>
             <w:rStyle w:val="Hyperlink"/>
@@ -898,7 +1158,7 @@
       <w:r>
         <w:t xml:space="preserve"> </w:t>
       </w:r>
-      <w:hyperlink r:id="rId46">
+      <w:hyperlink r:id="rId54">
         <w:r>
           <w:rPr>
             <w:rStyle w:val="Hyperlink"/>
@@ -910,20 +1170,14 @@
         <w:t xml:space="preserve">.</w:t>
       </w:r>
     </w:p>
-    <w:bookmarkEnd w:id="47"/>
-    <w:bookmarkStart w:id="52" w:name="figures-and-images"/>
+    <w:bookmarkEnd w:id="55"/>
+    <w:bookmarkStart w:id="64" w:name="figures-and-images"/>
     <w:p>
       <w:pPr>
         <w:pStyle w:val="Heading2"/>
       </w:pPr>
       <w:r>
-        <w:t xml:space="preserve">3</w:t>
-      </w:r>
-      <w:r>
-        <w:t xml:space="preserve"> </w:t>
-      </w:r>
-      <w:r>
-        <w:t xml:space="preserve">Figures and images</w:t>
+        <w:t xml:space="preserve">3 Figures and images</w:t>
       </w:r>
     </w:p>
     <w:p>
@@ -1003,18 +1257,27 @@
           <wp:inline>
             <wp:extent cx="3810000" cy="2540000"/>
             <wp:effectExtent b="0" l="0" r="0" t="0"/>
-            <wp:docPr descr="" title="" id="1" name="Picture"/>
+            <wp:docPr descr="" title="" id="57" name="Picture"/>
             <a:graphic>
               <a:graphicData uri="http://schemas.openxmlformats.org/drawingml/2006/picture">
                 <pic:pic>
                   <pic:nvPicPr>
-                    <pic:cNvPr descr="images/teaser.svg" id="0" name="Picture"/>
+                    <pic:cNvPr descr="images/teaser.svg" id="58" name="Picture"/>
                     <pic:cNvPicPr>
                       <a:picLocks noChangeArrowheads="1" noChangeAspect="1"/>
                     </pic:cNvPicPr>
                   </pic:nvPicPr>
                   <pic:blipFill>
-                    <a:blip r:embed="rId48"/>
+                    <a:blip>
+                      <a:extLst>
+                        <a:ext uri="{28A0092B-C50C-407E-A947-70E740481C1C}">
+                          <a14:useLocalDpi xmlns:a14="http://schemas.microsoft.com/office/drawing/2010/main" val="0"/>
+                        </a:ext>
+                        <a:ext uri="{96DAC541-7B7A-43D3-8B79-37D633B846F1}">
+                          <asvg:svgBlip xmlns:asvg="http://schemas.microsoft.com/office/drawing/2016/SVG/main" r:embed="rId56"/>
+                        </a:ext>
+                      </a:extLst>
+                    </a:blip>
                     <a:stretch>
                       <a:fillRect/>
                     </a:stretch>
@@ -1155,6 +1418,7 @@
         <w:tblStyle w:val="Table"/>
         <w:tblW w:type="pct" w:w="5000"/>
         <w:tblLook w:firstRow="0" w:lastRow="0" w:firstColumn="0" w:lastColumn="0" w:noHBand="0" w:noVBand="0" w:val="0000"/>
+        <w:jc w:val="start"/>
       </w:tblPr>
       <w:tblGrid>
         <w:gridCol w:w="7920"/>
@@ -1162,7 +1426,7 @@
       <w:tr>
         <w:tc>
           <w:tcPr/>
-          <w:bookmarkStart w:id="49" w:name="fig-teaser"/>
+          <w:bookmarkStart w:id="61" w:name="fig-teaser"/>
           <w:p>
             <w:pPr>
               <w:jc w:val="center"/>
@@ -1172,18 +1436,27 @@
                 <wp:inline>
                   <wp:extent cx="3810000" cy="2540000"/>
                   <wp:effectExtent b="0" l="0" r="0" t="0"/>
-                  <wp:docPr descr="" title="" id="1" name="Picture"/>
+                  <wp:docPr descr="" title="" id="59" name="Picture"/>
                   <a:graphic>
                     <a:graphicData uri="http://schemas.openxmlformats.org/drawingml/2006/picture">
                       <pic:pic>
                         <pic:nvPicPr>
-                          <pic:cNvPr descr="images/teaser.svg" id="0" name="Picture"/>
+                          <pic:cNvPr descr="images/teaser.svg" id="60" name="Picture"/>
                           <pic:cNvPicPr>
                             <a:picLocks noChangeArrowheads="1" noChangeAspect="1"/>
                           </pic:cNvPicPr>
                         </pic:nvPicPr>
                         <pic:blipFill>
-                          <a:blip r:embed="rId48"/>
+                          <a:blip>
+                            <a:extLst>
+                              <a:ext uri="{28A0092B-C50C-407E-A947-70E740481C1C}">
+                                <a14:useLocalDpi xmlns:a14="http://schemas.microsoft.com/office/drawing/2010/main" val="0"/>
+                              </a:ext>
+                              <a:ext uri="{96DAC541-7B7A-43D3-8B79-37D633B846F1}">
+                                <asvg:svgBlip xmlns:asvg="http://schemas.microsoft.com/office/drawing/2016/SVG/main" r:embed="rId56"/>
+                              </a:ext>
+                            </a:extLst>
+                          </a:blip>
                           <a:stretch>
                             <a:fillRect/>
                           </a:stretch>
@@ -1220,10 +1493,10 @@
               <w:pStyle w:val="ImageCaption"/>
             </w:pPr>
             <w:r>
-              <w:t xml:space="preserve">Figure 1: Mean expected payoff / optimal payoff for 10 conditions.</w:t>
-            </w:r>
-          </w:p>
-          <w:bookmarkEnd w:id="49"/>
+              <w:t xml:space="preserve">Figure 1: Mean expected payoff / optimal payoff for 10 conditions.</w:t>
+            </w:r>
+          </w:p>
+          <w:bookmarkEnd w:id="61"/>
         </w:tc>
       </w:tr>
     </w:tbl>
@@ -1262,7 +1535,7 @@
           <w:rPr>
             <w:rStyle w:val="Hyperlink"/>
           </w:rPr>
-          <w:t xml:space="preserve">fig. 1</w:t>
+          <w:t xml:space="preserve">Figure 1</w:t>
         </w:r>
       </w:hyperlink>
       <w:r>
@@ -1271,7 +1544,7 @@
       <w:r>
         <w:t xml:space="preserve"> </w:t>
       </w:r>
-      <w:hyperlink r:id="rId50">
+      <w:hyperlink r:id="rId62">
         <w:r>
           <w:rPr>
             <w:rStyle w:val="Hyperlink"/>
@@ -1301,7 +1574,7 @@
       <w:r>
         <w:t xml:space="preserve"> </w:t>
       </w:r>
-      <w:hyperlink r:id="rId51">
+      <w:hyperlink r:id="rId63">
         <w:r>
           <w:rPr>
             <w:rStyle w:val="Hyperlink"/>
@@ -1313,20 +1586,14 @@
         <w:t xml:space="preserve">. That said, we encourage exploration of what is possible with online article formats, and you should feel free to experiment so long as the result is archivable, accessible, and readable.</w:t>
       </w:r>
     </w:p>
-    <w:bookmarkEnd w:id="52"/>
-    <w:bookmarkStart w:id="53" w:name="body-text"/>
+    <w:bookmarkEnd w:id="64"/>
+    <w:bookmarkStart w:id="65" w:name="body-text"/>
     <w:p>
       <w:pPr>
         <w:pStyle w:val="Heading2"/>
       </w:pPr>
       <w:r>
-        <w:t xml:space="preserve">4</w:t>
-      </w:r>
-      <w:r>
-        <w:t xml:space="preserve"> </w:t>
-      </w:r>
-      <w:r>
-        <w:t xml:space="preserve">Body text</w:t>
+        <w:t xml:space="preserve">4 Body text</w:t>
       </w:r>
     </w:p>
     <w:p>
@@ -1337,20 +1604,14 @@
         <w:t xml:space="preserve">The basic body text, header formatting, and basic tags such as links, emphasis, etc should be left as-is except in rare cases (for which you should be able to demonstrate the value of your modifications). That said, we do encourage experimentation with what is possible in this format; some possibilities that just scrath the surface include: using color or other formatting to link text content semantically with figures; using inline figures; experimenting with interactive widgets in text and figures. So long as content retains archivability, accessibility, and readability, we welcome experimentation with the format.</w:t>
       </w:r>
     </w:p>
-    <w:bookmarkEnd w:id="53"/>
-    <w:bookmarkStart w:id="54" w:name="code"/>
+    <w:bookmarkEnd w:id="65"/>
+    <w:bookmarkStart w:id="66" w:name="code"/>
     <w:p>
       <w:pPr>
         <w:pStyle w:val="Heading2"/>
       </w:pPr>
       <w:r>
-        <w:t xml:space="preserve">5</w:t>
-      </w:r>
-      <w:r>
-        <w:t xml:space="preserve"> </w:t>
-      </w:r>
-      <w:r>
-        <w:t xml:space="preserve">Code</w:t>
+        <w:t xml:space="preserve">5 Code</w:t>
       </w:r>
     </w:p>
     <w:p>
@@ -1407,20 +1668,14 @@
         <w:t xml:space="preserve">[1] 3</w:t>
       </w:r>
     </w:p>
-    <w:bookmarkEnd w:id="54"/>
-    <w:bookmarkStart w:id="56" w:name="equations"/>
+    <w:bookmarkEnd w:id="66"/>
+    <w:bookmarkStart w:id="68" w:name="equations"/>
     <w:p>
       <w:pPr>
         <w:pStyle w:val="Heading2"/>
       </w:pPr>
       <w:r>
-        <w:t xml:space="preserve">6</w:t>
-      </w:r>
-      <w:r>
-        <w:t xml:space="preserve"> </w:t>
-      </w:r>
-      <w:r>
-        <w:t xml:space="preserve">Equations</w:t>
+        <w:t xml:space="preserve">6 Equations</w:t>
       </w:r>
     </w:p>
     <w:p>
@@ -1527,7 +1782,7 @@
       <w:r>
         <w:t xml:space="preserve"> </w:t>
       </w:r>
-      <w:hyperlink r:id="rId55">
+      <w:hyperlink r:id="rId67">
         <w:r>
           <w:rPr>
             <w:rStyle w:val="Hyperlink"/>
@@ -1539,8 +1794,8 @@
         <w:t xml:space="preserve">.</w:t>
       </w:r>
     </w:p>
-    <w:bookmarkEnd w:id="56"/>
-    <w:bookmarkStart w:id="60" w:name="references"/>
+    <w:bookmarkEnd w:id="68"/>
+    <w:bookmarkStart w:id="72" w:name="references"/>
     <w:p>
       <w:pPr>
         <w:pStyle w:val="Heading2"/>
@@ -1549,8 +1804,8 @@
         <w:t xml:space="preserve">References</w:t>
       </w:r>
     </w:p>
-    <w:bookmarkStart w:id="59" w:name="refs"/>
-    <w:bookmarkStart w:id="58" w:name="ref-simkin2002read"/>
+    <w:bookmarkStart w:id="71" w:name="refs"/>
+    <w:bookmarkStart w:id="70" w:name="ref-simkin2002read"/>
     <w:p>
       <w:pPr>
         <w:pStyle w:val="Bibliography"/>
@@ -1580,7 +1835,7 @@
       <w:r>
         <w:t xml:space="preserve"> </w:t>
       </w:r>
-      <w:hyperlink r:id="rId57">
+      <w:hyperlink r:id="rId69">
         <w:r>
           <w:rPr>
             <w:rStyle w:val="Hyperlink"/>
@@ -1592,9 +1847,9 @@
         <w:t xml:space="preserve">.</w:t>
       </w:r>
     </w:p>
-    <w:bookmarkEnd w:id="58"/>
-    <w:bookmarkEnd w:id="59"/>
-    <w:bookmarkEnd w:id="60"/>
+    <w:bookmarkEnd w:id="70"/>
+    <w:bookmarkEnd w:id="71"/>
+    <w:bookmarkEnd w:id="72"/>
     <w:sectPr/>
   </w:body>
 </w:document>
@@ -1620,7 +1875,7 @@
       </w:r>
     </w:p>
   </w:footnote>
-  <w:footnote w:id="44">
+  <w:footnote w:id="52">
     <w:p>
       <w:pPr>
         <w:pStyle w:val="FootnoteText"/>
@@ -2351,7 +2606,7 @@
     <w:name w:val="KeywordTok"/>
     <w:basedOn w:val="VerbatimChar"/>
     <w:rPr>
-      <w:color w:val="007ba5"/>
+      <w:color w:val="003b4f"/>
       <w:shd w:val="clear" w:fill="f1f3f5"/>
     </w:rPr>
   </w:style>
@@ -2439,7 +2694,7 @@
     <w:name w:val="ImportTok"/>
     <w:basedOn w:val="VerbatimChar"/>
     <w:rPr>
-      <w:color w:val="007ba5"/>
+      <w:color w:val="00769e"/>
       <w:shd w:val="clear" w:fill="f1f3f5"/>
     </w:rPr>
   </w:style>
@@ -2481,7 +2736,7 @@
     <w:name w:val="OtherTok"/>
     <w:basedOn w:val="VerbatimChar"/>
     <w:rPr>
-      <w:color w:val="007ba5"/>
+      <w:color w:val="003b4f"/>
       <w:shd w:val="clear" w:fill="f1f3f5"/>
     </w:rPr>
   </w:style>
@@ -2505,7 +2760,7 @@
     <w:name w:val="ControlFlowTok"/>
     <w:basedOn w:val="VerbatimChar"/>
     <w:rPr>
-      <w:color w:val="007ba5"/>
+      <w:color w:val="003b4f"/>
       <w:shd w:val="clear" w:fill="f1f3f5"/>
     </w:rPr>
   </w:style>
@@ -2521,7 +2776,7 @@
     <w:name w:val="BuiltInTok"/>
     <w:basedOn w:val="VerbatimChar"/>
     <w:rPr>
-      <w:color w:val="007ba5"/>
+      <w:color w:val="003b4f"/>
       <w:shd w:val="clear" w:fill="f1f3f5"/>
     </w:rPr>
   </w:style>
@@ -2529,7 +2784,7 @@
     <w:name w:val="ExtensionTok"/>
     <w:basedOn w:val="VerbatimChar"/>
     <w:rPr>
-      <w:color w:val="007ba5"/>
+      <w:color w:val="003b4f"/>
       <w:shd w:val="clear" w:fill="f1f3f5"/>
     </w:rPr>
   </w:style>
@@ -2545,7 +2800,7 @@
     <w:name w:val="AttributeTok"/>
     <w:basedOn w:val="VerbatimChar"/>
     <w:rPr>
-      <w:color w:val="007ba5"/>
+      <w:color w:val="657422"/>
       <w:shd w:val="clear" w:fill="f1f3f5"/>
     </w:rPr>
   </w:style>
@@ -2553,7 +2808,7 @@
     <w:name w:val="RegionMarkerTok"/>
     <w:basedOn w:val="VerbatimChar"/>
     <w:rPr>
-      <w:color w:val="007ba5"/>
+      <w:color w:val="003b4f"/>
       <w:shd w:val="clear" w:fill="f1f3f5"/>
     </w:rPr>
   </w:style>
@@ -2594,7 +2849,7 @@
     <w:name w:val="NormalTok"/>
     <w:basedOn w:val="VerbatimChar"/>
     <w:rPr>
-      <w:color w:val="007ba5"/>
+      <w:color w:val="003b4f"/>
       <w:shd w:val="clear" w:fill="f1f3f5"/>
     </w:rPr>
   </w:style>

</xml_diff>